<commit_message>
New translations ps crisistext video scripts for demo.docx (Arabic)
</commit_message>
<xml_diff>
--- a/translations/parent_text_crisis_palestine/ar/ar_PS CrisisText Video Scripts for Demo.docx
+++ b/translations/parent_text_crisis_palestine/ar/ar_PS CrisisText Video Scripts for Demo.docx
@@ -410,7 +410,7 @@
               <w:rPr>
                 <w:rtl/>
               </w:rPr>
-              <w:t xml:space="preserve">إذا كنت ترغب في مراجعة أي من النصائح التي تلقيتها سابقًا، ما عليك سوى كتابة MENU والانتقال إلى “Review Tips”</w:t>
+              <w:t xml:space="preserve">إذا كنت ترغب في مراجعة أي من النصائح التي تلقيتها سابقًا، ما عليك سوى كتابة MENU والانتقال إلى   “Review Tips” </w:t>
             </w:r>
           </w:p>
           <w:p>
@@ -423,7 +423,7 @@
               <w:rPr>
                 <w:rtl/>
               </w:rPr>
-              <w:t xml:space="preserve">To change your language or gender settings, select “Change my Settings”</w:t>
+              <w:t xml:space="preserve">إذا كنت ترغب في مراجعة أي من النصائح التي تلقيتها سابقًا، ما عليك سوى كتابة MENU والانتقال إلى   “Review Tips”</w:t>
             </w:r>
           </w:p>
           <w:p>
@@ -436,7 +436,7 @@
               <w:rPr>
                 <w:rtl/>
               </w:rPr>
-              <w:t xml:space="preserve">To share a link to this chatbot with a friend, select “Invite a Friend to </w:t>
+              <w:t xml:space="preserve">لمشاركة رابط هذا الروبوت مع صديق، اختر “Invite ذ Friend to </w:t>
             </w:r>
             <w:r>
               <w:fldChar w:fldCharType="begin"/>
@@ -467,7 +467,7 @@
               <w:rPr>
                 <w:rtl/>
               </w:rPr>
-              <w:t xml:space="preserve">For more information or resources available to you in a crisis, select “Get more help.” You can also access this information by typing HELP at any time. </w:t>
+              <w:t xml:space="preserve">للحصول على مزيد من المعلومات أو الموارد المتاحة لك في أوقات الأزمات، اختر“Get more help.” You can also access this information by typing HELP at any time. </w:t>
             </w:r>
           </w:p>
           <w:p>

</xml_diff>